<commit_message>
updating primary version of resume through git
</commit_message>
<xml_diff>
--- a/data/resume.docx
+++ b/data/resume.docx
@@ -449,19 +449,15 @@
           <w:tab w:val="left" w:pos="1170" w:leader="none"/>
         </w:tabs>
         <w:ind w:left="1260" w:hanging="0"/>
-        <w:rPr>
-          <w:rFonts w:ascii="Calibri" w:hAnsi="Calibri"/>
-          <w:sz w:val="22"/>
-          <w:szCs w:val="22"/>
-        </w:rPr>
-      </w:pPr>
-      <w:r>
-        <w:rPr>
-          <w:rFonts w:ascii="Calibri" w:hAnsi="Calibri"/>
-          <w:sz w:val="22"/>
-          <w:szCs w:val="22"/>
-        </w:rPr>
-        <w:t xml:space="preserve">.Net, Java, C, C++, HTML5, CSS, Javascript, Python, Linux, Racket, SWI Prolog, OS Kernel Level programming on Linux, Burp, Wireshark; </w:t>
+        <w:rPr/>
+      </w:pPr>
+      <w:r>
+        <w:rPr>
+          <w:rFonts w:ascii="Calibri" w:hAnsi="Calibri"/>
+          <w:sz w:val="22"/>
+          <w:szCs w:val="22"/>
+        </w:rPr>
+        <w:t xml:space="preserve">Java, C, C++, HTML5, CSS, Javascript, Python, Linux, Racket, SWI Prolog, OS Kernel Level programming on Linux, Burp, Wireshark; </w:t>
       </w:r>
     </w:p>
     <w:p>
@@ -523,7 +519,23 @@
           <w:sz w:val="22"/>
           <w:szCs w:val="22"/>
         </w:rPr>
-        <w:t>I – Enhanced Reliability Security Clearance Nov 2016 – Nov 2026</w:t>
+        <w:t xml:space="preserve">I – Enhanced Reliability Security Clearance: </w:t>
+      </w:r>
+      <w:r>
+        <w:rPr>
+          <w:rFonts w:ascii="Calibri" w:hAnsi="Calibri"/>
+          <w:sz w:val="22"/>
+          <w:szCs w:val="22"/>
+        </w:rPr>
+        <w:t xml:space="preserve">Expires 11 May, </w:t>
+      </w:r>
+      <w:r>
+        <w:rPr>
+          <w:rFonts w:ascii="Calibri" w:hAnsi="Calibri"/>
+          <w:sz w:val="22"/>
+          <w:szCs w:val="22"/>
+        </w:rPr>
+        <w:t>2026</w:t>
       </w:r>
     </w:p>
     <w:p>
@@ -688,14 +700,14 @@
         <w:pStyle w:val="Normal"/>
         <w:numPr>
           <w:ilvl w:val="0"/>
-          <w:numId w:val="5"/>
+          <w:numId w:val="4"/>
         </w:numPr>
         <w:tabs>
           <w:tab w:val="clear" w:pos="720"/>
           <w:tab w:val="left" w:pos="-40" w:leader="none"/>
           <w:tab w:val="left" w:pos="400" w:leader="none"/>
         </w:tabs>
-        <w:overflowPunct w:val="false"/>
+        <w:overflowPunct w:val="true"/>
         <w:textAlignment w:val="auto"/>
         <w:rPr>
           <w:rFonts w:ascii="Calibri" w:hAnsi="Calibri" w:cs="Calibri" w:asciiTheme="minorHAnsi" w:cstheme="minorHAnsi" w:hAnsiTheme="minorHAnsi"/>
@@ -738,14 +750,14 @@
         <w:keepNext w:val="true"/>
         <w:numPr>
           <w:ilvl w:val="0"/>
-          <w:numId w:val="6"/>
+          <w:numId w:val="5"/>
         </w:numPr>
         <w:tabs>
           <w:tab w:val="clear" w:pos="720"/>
           <w:tab w:val="left" w:pos="-40" w:leader="none"/>
           <w:tab w:val="left" w:pos="400" w:leader="none"/>
         </w:tabs>
-        <w:overflowPunct w:val="false"/>
+        <w:overflowPunct w:val="true"/>
         <w:textAlignment w:val="auto"/>
         <w:rPr>
           <w:rFonts w:ascii="Calibri" w:hAnsi="Calibri" w:cs="Calibri" w:asciiTheme="minorHAnsi" w:cstheme="minorHAnsi" w:hAnsiTheme="minorHAnsi"/>
@@ -768,14 +780,14 @@
         <w:keepNext w:val="true"/>
         <w:numPr>
           <w:ilvl w:val="0"/>
-          <w:numId w:val="6"/>
+          <w:numId w:val="5"/>
         </w:numPr>
         <w:tabs>
           <w:tab w:val="clear" w:pos="720"/>
           <w:tab w:val="left" w:pos="-40" w:leader="none"/>
           <w:tab w:val="left" w:pos="400" w:leader="none"/>
         </w:tabs>
-        <w:overflowPunct w:val="false"/>
+        <w:overflowPunct w:val="true"/>
         <w:textAlignment w:val="auto"/>
         <w:rPr>
           <w:rFonts w:ascii="Arial" w:hAnsi="Arial"/>
@@ -906,7 +918,7 @@
         <w:pStyle w:val="TableContents"/>
         <w:numPr>
           <w:ilvl w:val="0"/>
-          <w:numId w:val="7"/>
+          <w:numId w:val="6"/>
         </w:numPr>
         <w:rPr/>
       </w:pPr>
@@ -920,7 +932,7 @@
         <w:pStyle w:val="TableContents"/>
         <w:numPr>
           <w:ilvl w:val="0"/>
-          <w:numId w:val="7"/>
+          <w:numId w:val="6"/>
         </w:numPr>
         <w:rPr/>
       </w:pPr>
@@ -934,7 +946,7 @@
         <w:pStyle w:val="TableContents"/>
         <w:numPr>
           <w:ilvl w:val="0"/>
-          <w:numId w:val="7"/>
+          <w:numId w:val="6"/>
         </w:numPr>
         <w:rPr/>
       </w:pPr>
@@ -1152,7 +1164,7 @@
         <w:pStyle w:val="Normal"/>
         <w:numPr>
           <w:ilvl w:val="0"/>
-          <w:numId w:val="4"/>
+          <w:numId w:val="3"/>
         </w:numPr>
         <w:rPr>
           <w:rFonts w:ascii="Calibri" w:hAnsi="Calibri"/>
@@ -1174,7 +1186,7 @@
         <w:pStyle w:val="Normal"/>
         <w:numPr>
           <w:ilvl w:val="0"/>
-          <w:numId w:val="4"/>
+          <w:numId w:val="3"/>
         </w:numPr>
         <w:rPr>
           <w:rFonts w:ascii="Calibri" w:hAnsi="Calibri"/>
@@ -1196,7 +1208,7 @@
         <w:pStyle w:val="Normal"/>
         <w:numPr>
           <w:ilvl w:val="0"/>
-          <w:numId w:val="4"/>
+          <w:numId w:val="3"/>
         </w:numPr>
         <w:rPr>
           <w:rFonts w:ascii="Calibri" w:hAnsi="Calibri"/>
@@ -1218,7 +1230,7 @@
         <w:pStyle w:val="Normal"/>
         <w:numPr>
           <w:ilvl w:val="0"/>
-          <w:numId w:val="4"/>
+          <w:numId w:val="3"/>
         </w:numPr>
         <w:rPr>
           <w:rFonts w:ascii="Calibri" w:hAnsi="Calibri"/>
@@ -1262,7 +1274,7 @@
         <w:pStyle w:val="ListParagraph"/>
         <w:numPr>
           <w:ilvl w:val="0"/>
-          <w:numId w:val="4"/>
+          <w:numId w:val="3"/>
         </w:numPr>
         <w:rPr>
           <w:rFonts w:ascii="Calibri" w:hAnsi="Calibri"/>
@@ -1284,7 +1296,7 @@
         <w:pStyle w:val="ListParagraph"/>
         <w:numPr>
           <w:ilvl w:val="0"/>
-          <w:numId w:val="4"/>
+          <w:numId w:val="3"/>
         </w:numPr>
         <w:rPr>
           <w:rFonts w:ascii="Calibri" w:hAnsi="Calibri"/>
@@ -1306,7 +1318,7 @@
         <w:pStyle w:val="ListParagraph"/>
         <w:numPr>
           <w:ilvl w:val="0"/>
-          <w:numId w:val="4"/>
+          <w:numId w:val="3"/>
         </w:numPr>
         <w:rPr>
           <w:rFonts w:ascii="Calibri" w:hAnsi="Calibri"/>
@@ -1328,7 +1340,7 @@
         <w:pStyle w:val="ListParagraph"/>
         <w:numPr>
           <w:ilvl w:val="0"/>
-          <w:numId w:val="4"/>
+          <w:numId w:val="3"/>
         </w:numPr>
         <w:rPr>
           <w:rFonts w:ascii="Calibri" w:hAnsi="Calibri"/>
@@ -1475,7 +1487,7 @@
         <w:pStyle w:val="ListParagraph"/>
         <w:numPr>
           <w:ilvl w:val="0"/>
-          <w:numId w:val="8"/>
+          <w:numId w:val="7"/>
         </w:numPr>
         <w:ind w:left="1440" w:hanging="360"/>
         <w:rPr>
@@ -1498,7 +1510,7 @@
         <w:pStyle w:val="ListParagraph"/>
         <w:numPr>
           <w:ilvl w:val="0"/>
-          <w:numId w:val="8"/>
+          <w:numId w:val="7"/>
         </w:numPr>
         <w:ind w:left="1440" w:hanging="360"/>
         <w:rPr>
@@ -1521,7 +1533,7 @@
         <w:pStyle w:val="ListParagraph"/>
         <w:numPr>
           <w:ilvl w:val="0"/>
-          <w:numId w:val="8"/>
+          <w:numId w:val="7"/>
         </w:numPr>
         <w:ind w:left="1440" w:hanging="360"/>
         <w:rPr>
@@ -1667,7 +1679,7 @@
         <w:pStyle w:val="Normal"/>
         <w:numPr>
           <w:ilvl w:val="0"/>
-          <w:numId w:val="4"/>
+          <w:numId w:val="3"/>
         </w:numPr>
         <w:rPr>
           <w:rFonts w:ascii="Calibri" w:hAnsi="Calibri"/>
@@ -1689,7 +1701,7 @@
         <w:pStyle w:val="Normal"/>
         <w:numPr>
           <w:ilvl w:val="0"/>
-          <w:numId w:val="4"/>
+          <w:numId w:val="3"/>
         </w:numPr>
         <w:rPr>
           <w:rFonts w:ascii="Calibri" w:hAnsi="Calibri"/>
@@ -1711,7 +1723,7 @@
         <w:pStyle w:val="Normal"/>
         <w:numPr>
           <w:ilvl w:val="0"/>
-          <w:numId w:val="4"/>
+          <w:numId w:val="3"/>
         </w:numPr>
         <w:rPr>
           <w:rFonts w:ascii="Calibri" w:hAnsi="Calibri"/>
@@ -1733,7 +1745,7 @@
         <w:pStyle w:val="Normal"/>
         <w:numPr>
           <w:ilvl w:val="0"/>
-          <w:numId w:val="4"/>
+          <w:numId w:val="3"/>
         </w:numPr>
         <w:rPr>
           <w:rFonts w:ascii="Calibri" w:hAnsi="Calibri"/>
@@ -1755,7 +1767,7 @@
         <w:pStyle w:val="ListParagraph"/>
         <w:numPr>
           <w:ilvl w:val="0"/>
-          <w:numId w:val="4"/>
+          <w:numId w:val="3"/>
         </w:numPr>
         <w:tabs>
           <w:tab w:val="clear" w:pos="720"/>
@@ -1914,7 +1926,7 @@
         <w:pStyle w:val="ListParagraph"/>
         <w:numPr>
           <w:ilvl w:val="0"/>
-          <w:numId w:val="3"/>
+          <w:numId w:val="2"/>
         </w:numPr>
         <w:tabs>
           <w:tab w:val="clear" w:pos="720"/>
@@ -1933,113 +1945,6 @@
           <w:szCs w:val="22"/>
         </w:rPr>
         <w:t>Responsible for meeting and exceeding sales quota of Telus Mobile devices, contracts and accessories.</w:t>
-      </w:r>
-    </w:p>
-    <w:p>
-      <w:pPr>
-        <w:pStyle w:val="ListParagraph"/>
-        <w:numPr>
-          <w:ilvl w:val="0"/>
-          <w:numId w:val="3"/>
-        </w:numPr>
-        <w:tabs>
-          <w:tab w:val="clear" w:pos="720"/>
-          <w:tab w:val="left" w:pos="1155" w:leader="none"/>
-        </w:tabs>
-        <w:rPr>
-          <w:rFonts w:ascii="Calibri" w:hAnsi="Calibri"/>
-          <w:sz w:val="22"/>
-          <w:szCs w:val="22"/>
-        </w:rPr>
-      </w:pPr>
-      <w:r>
-        <w:rPr>
-          <w:rFonts w:ascii="Calibri" w:hAnsi="Calibri"/>
-          <w:sz w:val="22"/>
-          <w:szCs w:val="22"/>
-        </w:rPr>
-        <w:t>Responsible for assisting in store opening and closing duties.</w:t>
-      </w:r>
-    </w:p>
-    <w:p>
-      <w:pPr>
-        <w:pStyle w:val="ListParagraph"/>
-        <w:numPr>
-          <w:ilvl w:val="0"/>
-          <w:numId w:val="3"/>
-        </w:numPr>
-        <w:tabs>
-          <w:tab w:val="clear" w:pos="720"/>
-          <w:tab w:val="left" w:pos="1155" w:leader="none"/>
-        </w:tabs>
-        <w:rPr>
-          <w:rFonts w:ascii="Calibri" w:hAnsi="Calibri"/>
-          <w:sz w:val="22"/>
-          <w:szCs w:val="22"/>
-        </w:rPr>
-      </w:pPr>
-      <w:r>
-        <w:rPr>
-          <w:rFonts w:ascii="Calibri" w:hAnsi="Calibri"/>
-          <w:sz w:val="22"/>
-          <w:szCs w:val="22"/>
-        </w:rPr>
-        <w:t xml:space="preserve">Responsible for ensuring a clean and welcoming environment for customers. </w:t>
-      </w:r>
-    </w:p>
-    <w:p>
-      <w:pPr>
-        <w:pStyle w:val="Normal"/>
-        <w:rPr>
-          <w:rFonts w:ascii="Calibri" w:hAnsi="Calibri"/>
-          <w:b/>
-          <w:b/>
-          <w:sz w:val="22"/>
-          <w:szCs w:val="22"/>
-        </w:rPr>
-      </w:pPr>
-      <w:r>
-        <w:rPr>
-          <w:rFonts w:ascii="Calibri" w:hAnsi="Calibri"/>
-          <w:b/>
-          <w:sz w:val="22"/>
-          <w:szCs w:val="22"/>
-        </w:rPr>
-      </w:r>
-    </w:p>
-    <w:p>
-      <w:pPr>
-        <w:pStyle w:val="Normal"/>
-        <w:rPr/>
-      </w:pPr>
-      <w:r>
-        <w:rPr>
-          <w:rFonts w:ascii="Calibri" w:hAnsi="Calibri"/>
-          <w:b/>
-          <w:sz w:val="22"/>
-          <w:szCs w:val="22"/>
-        </w:rPr>
-        <w:t>VOLUNTEER EXPERIENCE:</w:t>
-        <w:br/>
-      </w:r>
-    </w:p>
-    <w:p>
-      <w:pPr>
-        <w:pStyle w:val="Normal"/>
-        <w:ind w:left="660" w:hanging="0"/>
-        <w:rPr>
-          <w:rFonts w:ascii="Calibri" w:hAnsi="Calibri"/>
-          <w:sz w:val="22"/>
-          <w:szCs w:val="22"/>
-        </w:rPr>
-      </w:pPr>
-      <w:r>
-        <w:rPr>
-          <w:rFonts w:ascii="Calibri" w:hAnsi="Calibri"/>
-          <w:sz w:val="22"/>
-          <w:szCs w:val="22"/>
-        </w:rPr>
-        <w:t>2010 – 2019 Paul Menton Centre at Carleton University:</w:t>
       </w:r>
     </w:p>
     <w:p>
@@ -2049,57 +1954,23 @@
           <w:ilvl w:val="0"/>
           <w:numId w:val="2"/>
         </w:numPr>
-        <w:ind w:left="990" w:hanging="360"/>
-        <w:rPr>
-          <w:rFonts w:ascii="Calibri" w:hAnsi="Calibri"/>
-          <w:sz w:val="22"/>
-          <w:szCs w:val="22"/>
-        </w:rPr>
-      </w:pPr>
-      <w:r>
-        <w:rPr>
-          <w:rFonts w:ascii="Calibri" w:hAnsi="Calibri"/>
-          <w:sz w:val="22"/>
-          <w:szCs w:val="22"/>
-        </w:rPr>
-        <w:t>Note Taker for students with disabilities</w:t>
-      </w:r>
-    </w:p>
-    <w:p>
-      <w:pPr>
-        <w:pStyle w:val="Normal"/>
-        <w:ind w:left="630" w:hanging="0"/>
-        <w:rPr>
-          <w:rFonts w:ascii="Calibri" w:hAnsi="Calibri"/>
-          <w:sz w:val="22"/>
-          <w:szCs w:val="22"/>
-        </w:rPr>
-      </w:pPr>
-      <w:r>
-        <w:rPr>
-          <w:rFonts w:ascii="Calibri" w:hAnsi="Calibri"/>
-          <w:sz w:val="22"/>
-          <w:szCs w:val="22"/>
-        </w:rPr>
-      </w:r>
-    </w:p>
-    <w:p>
-      <w:pPr>
-        <w:pStyle w:val="Normal"/>
-        <w:ind w:left="630" w:hanging="0"/>
-        <w:rPr>
-          <w:rFonts w:ascii="Calibri" w:hAnsi="Calibri"/>
-          <w:sz w:val="22"/>
-          <w:szCs w:val="22"/>
-        </w:rPr>
-      </w:pPr>
-      <w:r>
-        <w:rPr>
-          <w:rFonts w:ascii="Calibri" w:hAnsi="Calibri"/>
-          <w:sz w:val="22"/>
-          <w:szCs w:val="22"/>
-        </w:rPr>
-        <w:t>2012 - 2013 Canadian Feed the Children:</w:t>
+        <w:tabs>
+          <w:tab w:val="clear" w:pos="720"/>
+          <w:tab w:val="left" w:pos="1155" w:leader="none"/>
+        </w:tabs>
+        <w:rPr>
+          <w:rFonts w:ascii="Calibri" w:hAnsi="Calibri"/>
+          <w:sz w:val="22"/>
+          <w:szCs w:val="22"/>
+        </w:rPr>
+      </w:pPr>
+      <w:r>
+        <w:rPr>
+          <w:rFonts w:ascii="Calibri" w:hAnsi="Calibri"/>
+          <w:sz w:val="22"/>
+          <w:szCs w:val="22"/>
+        </w:rPr>
+        <w:t>Responsible for assisting in store opening and closing duties.</w:t>
       </w:r>
     </w:p>
     <w:p>
@@ -2111,23 +1982,17 @@
         </w:numPr>
         <w:tabs>
           <w:tab w:val="clear" w:pos="720"/>
-          <w:tab w:val="center" w:pos="4950" w:leader="none"/>
-          <w:tab w:val="right" w:pos="9900" w:leader="none"/>
-        </w:tabs>
-        <w:ind w:left="990" w:hanging="360"/>
-        <w:rPr>
-          <w:rFonts w:ascii="Calibri" w:hAnsi="Calibri"/>
-          <w:sz w:val="22"/>
-          <w:szCs w:val="22"/>
-        </w:rPr>
-      </w:pPr>
-      <w:r>
-        <w:rPr>
-          <w:rFonts w:ascii="Calibri" w:hAnsi="Calibri"/>
-          <w:sz w:val="22"/>
-          <w:szCs w:val="22"/>
-        </w:rPr>
-        <w:t>Carleton University Student Chapter = assisted where required</w:t>
+          <w:tab w:val="left" w:pos="1155" w:leader="none"/>
+        </w:tabs>
+        <w:rPr/>
+      </w:pPr>
+      <w:r>
+        <w:rPr>
+          <w:rFonts w:ascii="Calibri" w:hAnsi="Calibri"/>
+          <w:sz w:val="22"/>
+          <w:szCs w:val="22"/>
+        </w:rPr>
+        <w:t xml:space="preserve">Responsible for ensuring a clean and welcoming environment for customers. </w:t>
       </w:r>
     </w:p>
     <w:p>
@@ -2330,7 +2195,7 @@
       <w:lvlText w:val=""/>
       <w:lvlJc w:val="left"/>
       <w:pPr>
-        <w:ind w:left="720" w:hanging="360"/>
+        <w:ind w:left="1440" w:hanging="360"/>
       </w:pPr>
       <w:rPr>
         <w:rFonts w:ascii="Symbol" w:hAnsi="Symbol" w:cs="Symbol" w:hint="default"/>
@@ -2344,7 +2209,7 @@
       <w:lvlText w:val="o"/>
       <w:lvlJc w:val="left"/>
       <w:pPr>
-        <w:ind w:left="1440" w:hanging="360"/>
+        <w:ind w:left="2160" w:hanging="360"/>
       </w:pPr>
       <w:rPr>
         <w:rFonts w:ascii="Courier New" w:hAnsi="Courier New" w:cs="Courier New" w:hint="default"/>
@@ -2357,7 +2222,7 @@
       <w:lvlText w:val=""/>
       <w:lvlJc w:val="left"/>
       <w:pPr>
-        <w:ind w:left="2160" w:hanging="360"/>
+        <w:ind w:left="2880" w:hanging="360"/>
       </w:pPr>
       <w:rPr>
         <w:rFonts w:ascii="Wingdings" w:hAnsi="Wingdings" w:cs="Wingdings" w:hint="default"/>
@@ -2370,7 +2235,7 @@
       <w:lvlText w:val=""/>
       <w:lvlJc w:val="left"/>
       <w:pPr>
-        <w:ind w:left="2880" w:hanging="360"/>
+        <w:ind w:left="3600" w:hanging="360"/>
       </w:pPr>
       <w:rPr>
         <w:rFonts w:ascii="Symbol" w:hAnsi="Symbol" w:cs="Symbol" w:hint="default"/>
@@ -2383,7 +2248,7 @@
       <w:lvlText w:val="o"/>
       <w:lvlJc w:val="left"/>
       <w:pPr>
-        <w:ind w:left="3600" w:hanging="360"/>
+        <w:ind w:left="4320" w:hanging="360"/>
       </w:pPr>
       <w:rPr>
         <w:rFonts w:ascii="Courier New" w:hAnsi="Courier New" w:cs="Courier New" w:hint="default"/>
@@ -2396,7 +2261,7 @@
       <w:lvlText w:val=""/>
       <w:lvlJc w:val="left"/>
       <w:pPr>
-        <w:ind w:left="4320" w:hanging="360"/>
+        <w:ind w:left="5040" w:hanging="360"/>
       </w:pPr>
       <w:rPr>
         <w:rFonts w:ascii="Wingdings" w:hAnsi="Wingdings" w:cs="Wingdings" w:hint="default"/>
@@ -2409,7 +2274,7 @@
       <w:lvlText w:val=""/>
       <w:lvlJc w:val="left"/>
       <w:pPr>
-        <w:ind w:left="5040" w:hanging="360"/>
+        <w:ind w:left="5760" w:hanging="360"/>
       </w:pPr>
       <w:rPr>
         <w:rFonts w:ascii="Symbol" w:hAnsi="Symbol" w:cs="Symbol" w:hint="default"/>
@@ -2422,7 +2287,7 @@
       <w:lvlText w:val="o"/>
       <w:lvlJc w:val="left"/>
       <w:pPr>
-        <w:ind w:left="5760" w:hanging="360"/>
+        <w:ind w:left="6480" w:hanging="360"/>
       </w:pPr>
       <w:rPr>
         <w:rFonts w:ascii="Courier New" w:hAnsi="Courier New" w:cs="Courier New" w:hint="default"/>
@@ -2435,7 +2300,7 @@
       <w:lvlText w:val=""/>
       <w:lvlJc w:val="left"/>
       <w:pPr>
-        <w:ind w:left="6480" w:hanging="360"/>
+        <w:ind w:left="7200" w:hanging="360"/>
       </w:pPr>
       <w:rPr>
         <w:rFonts w:ascii="Wingdings" w:hAnsi="Wingdings" w:cs="Wingdings" w:hint="default"/>
@@ -2564,126 +2429,6 @@
     </w:lvl>
   </w:abstractNum>
   <w:abstractNum w:abstractNumId="4">
-    <w:lvl w:ilvl="0">
-      <w:start w:val="1"/>
-      <w:numFmt w:val="bullet"/>
-      <w:lvlText w:val=""/>
-      <w:lvlJc w:val="left"/>
-      <w:pPr>
-        <w:ind w:left="1440" w:hanging="360"/>
-      </w:pPr>
-      <w:rPr>
-        <w:rFonts w:ascii="Symbol" w:hAnsi="Symbol" w:cs="Symbol" w:hint="default"/>
-        <w:sz w:val="22"/>
-        <w:rFonts w:cs="Symbol"/>
-      </w:rPr>
-    </w:lvl>
-    <w:lvl w:ilvl="1">
-      <w:start w:val="1"/>
-      <w:numFmt w:val="bullet"/>
-      <w:lvlText w:val="o"/>
-      <w:lvlJc w:val="left"/>
-      <w:pPr>
-        <w:ind w:left="2160" w:hanging="360"/>
-      </w:pPr>
-      <w:rPr>
-        <w:rFonts w:ascii="Courier New" w:hAnsi="Courier New" w:cs="Courier New" w:hint="default"/>
-        <w:rFonts w:cs="Courier New"/>
-      </w:rPr>
-    </w:lvl>
-    <w:lvl w:ilvl="2">
-      <w:start w:val="1"/>
-      <w:numFmt w:val="bullet"/>
-      <w:lvlText w:val=""/>
-      <w:lvlJc w:val="left"/>
-      <w:pPr>
-        <w:ind w:left="2880" w:hanging="360"/>
-      </w:pPr>
-      <w:rPr>
-        <w:rFonts w:ascii="Wingdings" w:hAnsi="Wingdings" w:cs="Wingdings" w:hint="default"/>
-        <w:rFonts w:cs="Wingdings"/>
-      </w:rPr>
-    </w:lvl>
-    <w:lvl w:ilvl="3">
-      <w:start w:val="1"/>
-      <w:numFmt w:val="bullet"/>
-      <w:lvlText w:val=""/>
-      <w:lvlJc w:val="left"/>
-      <w:pPr>
-        <w:ind w:left="3600" w:hanging="360"/>
-      </w:pPr>
-      <w:rPr>
-        <w:rFonts w:ascii="Symbol" w:hAnsi="Symbol" w:cs="Symbol" w:hint="default"/>
-        <w:rFonts w:cs="Symbol"/>
-      </w:rPr>
-    </w:lvl>
-    <w:lvl w:ilvl="4">
-      <w:start w:val="1"/>
-      <w:numFmt w:val="bullet"/>
-      <w:lvlText w:val="o"/>
-      <w:lvlJc w:val="left"/>
-      <w:pPr>
-        <w:ind w:left="4320" w:hanging="360"/>
-      </w:pPr>
-      <w:rPr>
-        <w:rFonts w:ascii="Courier New" w:hAnsi="Courier New" w:cs="Courier New" w:hint="default"/>
-        <w:rFonts w:cs="Courier New"/>
-      </w:rPr>
-    </w:lvl>
-    <w:lvl w:ilvl="5">
-      <w:start w:val="1"/>
-      <w:numFmt w:val="bullet"/>
-      <w:lvlText w:val=""/>
-      <w:lvlJc w:val="left"/>
-      <w:pPr>
-        <w:ind w:left="5040" w:hanging="360"/>
-      </w:pPr>
-      <w:rPr>
-        <w:rFonts w:ascii="Wingdings" w:hAnsi="Wingdings" w:cs="Wingdings" w:hint="default"/>
-        <w:rFonts w:cs="Wingdings"/>
-      </w:rPr>
-    </w:lvl>
-    <w:lvl w:ilvl="6">
-      <w:start w:val="1"/>
-      <w:numFmt w:val="bullet"/>
-      <w:lvlText w:val=""/>
-      <w:lvlJc w:val="left"/>
-      <w:pPr>
-        <w:ind w:left="5760" w:hanging="360"/>
-      </w:pPr>
-      <w:rPr>
-        <w:rFonts w:ascii="Symbol" w:hAnsi="Symbol" w:cs="Symbol" w:hint="default"/>
-        <w:rFonts w:cs="Symbol"/>
-      </w:rPr>
-    </w:lvl>
-    <w:lvl w:ilvl="7">
-      <w:start w:val="1"/>
-      <w:numFmt w:val="bullet"/>
-      <w:lvlText w:val="o"/>
-      <w:lvlJc w:val="left"/>
-      <w:pPr>
-        <w:ind w:left="6480" w:hanging="360"/>
-      </w:pPr>
-      <w:rPr>
-        <w:rFonts w:ascii="Courier New" w:hAnsi="Courier New" w:cs="Courier New" w:hint="default"/>
-        <w:rFonts w:cs="Courier New"/>
-      </w:rPr>
-    </w:lvl>
-    <w:lvl w:ilvl="8">
-      <w:start w:val="1"/>
-      <w:numFmt w:val="bullet"/>
-      <w:lvlText w:val=""/>
-      <w:lvlJc w:val="left"/>
-      <w:pPr>
-        <w:ind w:left="7200" w:hanging="360"/>
-      </w:pPr>
-      <w:rPr>
-        <w:rFonts w:ascii="Wingdings" w:hAnsi="Wingdings" w:cs="Wingdings" w:hint="default"/>
-        <w:rFonts w:cs="Wingdings"/>
-      </w:rPr>
-    </w:lvl>
-  </w:abstractNum>
-  <w:abstractNum w:abstractNumId="5">
     <w:lvl w:ilvl="0">
       <w:start w:val="1"/>
       <w:numFmt w:val="bullet"/>
@@ -2831,7 +2576,7 @@
       </w:rPr>
     </w:lvl>
   </w:abstractNum>
-  <w:abstractNum w:abstractNumId="6">
+  <w:abstractNum w:abstractNumId="5">
     <w:lvl w:ilvl="0">
       <w:start w:val="1"/>
       <w:numFmt w:val="bullet"/>
@@ -2952,7 +2697,7 @@
       </w:rPr>
     </w:lvl>
   </w:abstractNum>
-  <w:abstractNum w:abstractNumId="7">
+  <w:abstractNum w:abstractNumId="6">
     <w:lvl w:ilvl="0">
       <w:start w:val="1"/>
       <w:numFmt w:val="bullet"/>
@@ -3100,7 +2845,7 @@
       </w:rPr>
     </w:lvl>
   </w:abstractNum>
-  <w:abstractNum w:abstractNumId="8">
+  <w:abstractNum w:abstractNumId="7">
     <w:lvl w:ilvl="0">
       <w:start w:val="1"/>
       <w:numFmt w:val="bullet"/>
@@ -3220,7 +2965,7 @@
       </w:rPr>
     </w:lvl>
   </w:abstractNum>
-  <w:abstractNum w:abstractNumId="9">
+  <w:abstractNum w:abstractNumId="8">
     <w:lvl w:ilvl="0">
       <w:start w:val="1"/>
       <w:numFmt w:val="none"/>
@@ -3335,9 +3080,6 @@
   </w:num>
   <w:num w:numId="8">
     <w:abstractNumId w:val="8"/>
-  </w:num>
-  <w:num w:numId="9">
-    <w:abstractNumId w:val="9"/>
   </w:num>
 </w:numbering>
 </file>
@@ -5338,6 +5080,489 @@
       <w:u w:val="none"/>
     </w:rPr>
   </w:style>
+  <w:style w:type="character" w:styleId="ListLabel205">
+    <w:name w:val="ListLabel 205"/>
+    <w:qFormat/>
+    <w:rPr>
+      <w:rFonts w:ascii="Calibri" w:hAnsi="Calibri" w:cs="Symbol"/>
+      <w:sz w:val="22"/>
+    </w:rPr>
+  </w:style>
+  <w:style w:type="character" w:styleId="ListLabel206">
+    <w:name w:val="ListLabel 206"/>
+    <w:qFormat/>
+    <w:rPr>
+      <w:rFonts w:ascii="Calibri" w:hAnsi="Calibri" w:cs="Symbol"/>
+      <w:sz w:val="22"/>
+    </w:rPr>
+  </w:style>
+  <w:style w:type="character" w:styleId="ListLabel207">
+    <w:name w:val="ListLabel 207"/>
+    <w:qFormat/>
+    <w:rPr>
+      <w:rFonts w:cs="Courier New"/>
+    </w:rPr>
+  </w:style>
+  <w:style w:type="character" w:styleId="ListLabel208">
+    <w:name w:val="ListLabel 208"/>
+    <w:qFormat/>
+    <w:rPr>
+      <w:rFonts w:cs="Wingdings"/>
+    </w:rPr>
+  </w:style>
+  <w:style w:type="character" w:styleId="ListLabel209">
+    <w:name w:val="ListLabel 209"/>
+    <w:qFormat/>
+    <w:rPr>
+      <w:rFonts w:cs="Symbol"/>
+    </w:rPr>
+  </w:style>
+  <w:style w:type="character" w:styleId="ListLabel210">
+    <w:name w:val="ListLabel 210"/>
+    <w:qFormat/>
+    <w:rPr>
+      <w:rFonts w:cs="Courier New"/>
+    </w:rPr>
+  </w:style>
+  <w:style w:type="character" w:styleId="ListLabel211">
+    <w:name w:val="ListLabel 211"/>
+    <w:qFormat/>
+    <w:rPr>
+      <w:rFonts w:cs="Wingdings"/>
+    </w:rPr>
+  </w:style>
+  <w:style w:type="character" w:styleId="ListLabel212">
+    <w:name w:val="ListLabel 212"/>
+    <w:qFormat/>
+    <w:rPr>
+      <w:rFonts w:cs="Symbol"/>
+    </w:rPr>
+  </w:style>
+  <w:style w:type="character" w:styleId="ListLabel213">
+    <w:name w:val="ListLabel 213"/>
+    <w:qFormat/>
+    <w:rPr>
+      <w:rFonts w:cs="Courier New"/>
+    </w:rPr>
+  </w:style>
+  <w:style w:type="character" w:styleId="ListLabel214">
+    <w:name w:val="ListLabel 214"/>
+    <w:qFormat/>
+    <w:rPr>
+      <w:rFonts w:cs="Wingdings"/>
+    </w:rPr>
+  </w:style>
+  <w:style w:type="character" w:styleId="ListLabel215">
+    <w:name w:val="ListLabel 215"/>
+    <w:qFormat/>
+    <w:rPr>
+      <w:rFonts w:ascii="Calibri" w:hAnsi="Calibri" w:cs="Symbol"/>
+      <w:sz w:val="22"/>
+    </w:rPr>
+  </w:style>
+  <w:style w:type="character" w:styleId="ListLabel216">
+    <w:name w:val="ListLabel 216"/>
+    <w:qFormat/>
+    <w:rPr>
+      <w:rFonts w:cs="Courier New"/>
+    </w:rPr>
+  </w:style>
+  <w:style w:type="character" w:styleId="ListLabel217">
+    <w:name w:val="ListLabel 217"/>
+    <w:qFormat/>
+    <w:rPr>
+      <w:rFonts w:cs="Wingdings"/>
+    </w:rPr>
+  </w:style>
+  <w:style w:type="character" w:styleId="ListLabel218">
+    <w:name w:val="ListLabel 218"/>
+    <w:qFormat/>
+    <w:rPr>
+      <w:rFonts w:cs="Symbol"/>
+    </w:rPr>
+  </w:style>
+  <w:style w:type="character" w:styleId="ListLabel219">
+    <w:name w:val="ListLabel 219"/>
+    <w:qFormat/>
+    <w:rPr>
+      <w:rFonts w:cs="Courier New"/>
+    </w:rPr>
+  </w:style>
+  <w:style w:type="character" w:styleId="ListLabel220">
+    <w:name w:val="ListLabel 220"/>
+    <w:qFormat/>
+    <w:rPr>
+      <w:rFonts w:cs="Wingdings"/>
+    </w:rPr>
+  </w:style>
+  <w:style w:type="character" w:styleId="ListLabel221">
+    <w:name w:val="ListLabel 221"/>
+    <w:qFormat/>
+    <w:rPr>
+      <w:rFonts w:cs="Symbol"/>
+    </w:rPr>
+  </w:style>
+  <w:style w:type="character" w:styleId="ListLabel222">
+    <w:name w:val="ListLabel 222"/>
+    <w:qFormat/>
+    <w:rPr>
+      <w:rFonts w:cs="Courier New"/>
+    </w:rPr>
+  </w:style>
+  <w:style w:type="character" w:styleId="ListLabel223">
+    <w:name w:val="ListLabel 223"/>
+    <w:qFormat/>
+    <w:rPr>
+      <w:rFonts w:cs="Wingdings"/>
+    </w:rPr>
+  </w:style>
+  <w:style w:type="character" w:styleId="ListLabel224">
+    <w:name w:val="ListLabel 224"/>
+    <w:qFormat/>
+    <w:rPr>
+      <w:rFonts w:ascii="Calibri" w:hAnsi="Calibri" w:cs="Symbol"/>
+      <w:sz w:val="22"/>
+    </w:rPr>
+  </w:style>
+  <w:style w:type="character" w:styleId="ListLabel225">
+    <w:name w:val="ListLabel 225"/>
+    <w:qFormat/>
+    <w:rPr>
+      <w:rFonts w:cs="Courier New"/>
+    </w:rPr>
+  </w:style>
+  <w:style w:type="character" w:styleId="ListLabel226">
+    <w:name w:val="ListLabel 226"/>
+    <w:qFormat/>
+    <w:rPr>
+      <w:rFonts w:cs="Wingdings"/>
+    </w:rPr>
+  </w:style>
+  <w:style w:type="character" w:styleId="ListLabel227">
+    <w:name w:val="ListLabel 227"/>
+    <w:qFormat/>
+    <w:rPr>
+      <w:rFonts w:cs="Symbol"/>
+    </w:rPr>
+  </w:style>
+  <w:style w:type="character" w:styleId="ListLabel228">
+    <w:name w:val="ListLabel 228"/>
+    <w:qFormat/>
+    <w:rPr>
+      <w:rFonts w:cs="Courier New"/>
+    </w:rPr>
+  </w:style>
+  <w:style w:type="character" w:styleId="ListLabel229">
+    <w:name w:val="ListLabel 229"/>
+    <w:qFormat/>
+    <w:rPr>
+      <w:rFonts w:cs="Wingdings"/>
+    </w:rPr>
+  </w:style>
+  <w:style w:type="character" w:styleId="ListLabel230">
+    <w:name w:val="ListLabel 230"/>
+    <w:qFormat/>
+    <w:rPr>
+      <w:rFonts w:cs="Symbol"/>
+    </w:rPr>
+  </w:style>
+  <w:style w:type="character" w:styleId="ListLabel231">
+    <w:name w:val="ListLabel 231"/>
+    <w:qFormat/>
+    <w:rPr>
+      <w:rFonts w:cs="Courier New"/>
+    </w:rPr>
+  </w:style>
+  <w:style w:type="character" w:styleId="ListLabel232">
+    <w:name w:val="ListLabel 232"/>
+    <w:qFormat/>
+    <w:rPr>
+      <w:rFonts w:cs="Wingdings"/>
+    </w:rPr>
+  </w:style>
+  <w:style w:type="character" w:styleId="ListLabel233">
+    <w:name w:val="ListLabel 233"/>
+    <w:qFormat/>
+    <w:rPr>
+      <w:rFonts w:ascii="Calibri" w:hAnsi="Calibri" w:cs="OpenSymbol"/>
+      <w:b w:val="false"/>
+      <w:sz w:val="22"/>
+    </w:rPr>
+  </w:style>
+  <w:style w:type="character" w:styleId="ListLabel234">
+    <w:name w:val="ListLabel 234"/>
+    <w:qFormat/>
+    <w:rPr>
+      <w:rFonts w:cs="OpenSymbol"/>
+    </w:rPr>
+  </w:style>
+  <w:style w:type="character" w:styleId="ListLabel235">
+    <w:name w:val="ListLabel 235"/>
+    <w:qFormat/>
+    <w:rPr>
+      <w:rFonts w:cs="OpenSymbol"/>
+    </w:rPr>
+  </w:style>
+  <w:style w:type="character" w:styleId="ListLabel236">
+    <w:name w:val="ListLabel 236"/>
+    <w:qFormat/>
+    <w:rPr>
+      <w:rFonts w:cs="OpenSymbol"/>
+    </w:rPr>
+  </w:style>
+  <w:style w:type="character" w:styleId="ListLabel237">
+    <w:name w:val="ListLabel 237"/>
+    <w:qFormat/>
+    <w:rPr>
+      <w:rFonts w:cs="OpenSymbol"/>
+    </w:rPr>
+  </w:style>
+  <w:style w:type="character" w:styleId="ListLabel238">
+    <w:name w:val="ListLabel 238"/>
+    <w:qFormat/>
+    <w:rPr>
+      <w:rFonts w:cs="OpenSymbol"/>
+    </w:rPr>
+  </w:style>
+  <w:style w:type="character" w:styleId="ListLabel239">
+    <w:name w:val="ListLabel 239"/>
+    <w:qFormat/>
+    <w:rPr>
+      <w:rFonts w:cs="OpenSymbol"/>
+    </w:rPr>
+  </w:style>
+  <w:style w:type="character" w:styleId="ListLabel240">
+    <w:name w:val="ListLabel 240"/>
+    <w:qFormat/>
+    <w:rPr>
+      <w:rFonts w:cs="OpenSymbol"/>
+    </w:rPr>
+  </w:style>
+  <w:style w:type="character" w:styleId="ListLabel241">
+    <w:name w:val="ListLabel 241"/>
+    <w:qFormat/>
+    <w:rPr>
+      <w:rFonts w:cs="OpenSymbol"/>
+    </w:rPr>
+  </w:style>
+  <w:style w:type="character" w:styleId="ListLabel242">
+    <w:name w:val="ListLabel 242"/>
+    <w:qFormat/>
+    <w:rPr>
+      <w:rFonts w:ascii="Arial" w:hAnsi="Arial" w:cs="Symbol"/>
+      <w:b/>
+      <w:sz w:val="22"/>
+    </w:rPr>
+  </w:style>
+  <w:style w:type="character" w:styleId="ListLabel243">
+    <w:name w:val="ListLabel 243"/>
+    <w:qFormat/>
+    <w:rPr>
+      <w:rFonts w:cs="Courier New"/>
+    </w:rPr>
+  </w:style>
+  <w:style w:type="character" w:styleId="ListLabel244">
+    <w:name w:val="ListLabel 244"/>
+    <w:qFormat/>
+    <w:rPr>
+      <w:rFonts w:cs="Wingdings"/>
+    </w:rPr>
+  </w:style>
+  <w:style w:type="character" w:styleId="ListLabel245">
+    <w:name w:val="ListLabel 245"/>
+    <w:qFormat/>
+    <w:rPr>
+      <w:rFonts w:cs="Symbol"/>
+    </w:rPr>
+  </w:style>
+  <w:style w:type="character" w:styleId="ListLabel246">
+    <w:name w:val="ListLabel 246"/>
+    <w:qFormat/>
+    <w:rPr>
+      <w:rFonts w:cs="Courier New"/>
+    </w:rPr>
+  </w:style>
+  <w:style w:type="character" w:styleId="ListLabel247">
+    <w:name w:val="ListLabel 247"/>
+    <w:qFormat/>
+    <w:rPr>
+      <w:rFonts w:cs="Wingdings"/>
+    </w:rPr>
+  </w:style>
+  <w:style w:type="character" w:styleId="ListLabel248">
+    <w:name w:val="ListLabel 248"/>
+    <w:qFormat/>
+    <w:rPr>
+      <w:rFonts w:cs="Symbol"/>
+    </w:rPr>
+  </w:style>
+  <w:style w:type="character" w:styleId="ListLabel249">
+    <w:name w:val="ListLabel 249"/>
+    <w:qFormat/>
+    <w:rPr>
+      <w:rFonts w:cs="Courier New"/>
+    </w:rPr>
+  </w:style>
+  <w:style w:type="character" w:styleId="ListLabel250">
+    <w:name w:val="ListLabel 250"/>
+    <w:qFormat/>
+    <w:rPr>
+      <w:rFonts w:cs="Wingdings"/>
+    </w:rPr>
+  </w:style>
+  <w:style w:type="character" w:styleId="ListLabel251">
+    <w:name w:val="ListLabel 251"/>
+    <w:qFormat/>
+    <w:rPr>
+      <w:rFonts w:cs="OpenSymbol"/>
+      <w:b w:val="false"/>
+      <w:sz w:val="22"/>
+    </w:rPr>
+  </w:style>
+  <w:style w:type="character" w:styleId="ListLabel252">
+    <w:name w:val="ListLabel 252"/>
+    <w:qFormat/>
+    <w:rPr>
+      <w:rFonts w:cs="OpenSymbol"/>
+    </w:rPr>
+  </w:style>
+  <w:style w:type="character" w:styleId="ListLabel253">
+    <w:name w:val="ListLabel 253"/>
+    <w:qFormat/>
+    <w:rPr>
+      <w:rFonts w:cs="OpenSymbol"/>
+    </w:rPr>
+  </w:style>
+  <w:style w:type="character" w:styleId="ListLabel254">
+    <w:name w:val="ListLabel 254"/>
+    <w:qFormat/>
+    <w:rPr>
+      <w:rFonts w:cs="OpenSymbol"/>
+    </w:rPr>
+  </w:style>
+  <w:style w:type="character" w:styleId="ListLabel255">
+    <w:name w:val="ListLabel 255"/>
+    <w:qFormat/>
+    <w:rPr>
+      <w:rFonts w:cs="OpenSymbol"/>
+    </w:rPr>
+  </w:style>
+  <w:style w:type="character" w:styleId="ListLabel256">
+    <w:name w:val="ListLabel 256"/>
+    <w:qFormat/>
+    <w:rPr>
+      <w:rFonts w:cs="OpenSymbol"/>
+    </w:rPr>
+  </w:style>
+  <w:style w:type="character" w:styleId="ListLabel257">
+    <w:name w:val="ListLabel 257"/>
+    <w:qFormat/>
+    <w:rPr>
+      <w:rFonts w:cs="OpenSymbol"/>
+    </w:rPr>
+  </w:style>
+  <w:style w:type="character" w:styleId="ListLabel258">
+    <w:name w:val="ListLabel 258"/>
+    <w:qFormat/>
+    <w:rPr>
+      <w:rFonts w:cs="OpenSymbol"/>
+    </w:rPr>
+  </w:style>
+  <w:style w:type="character" w:styleId="ListLabel259">
+    <w:name w:val="ListLabel 259"/>
+    <w:qFormat/>
+    <w:rPr>
+      <w:rFonts w:cs="OpenSymbol"/>
+    </w:rPr>
+  </w:style>
+  <w:style w:type="character" w:styleId="ListLabel260">
+    <w:name w:val="ListLabel 260"/>
+    <w:qFormat/>
+    <w:rPr>
+      <w:rFonts w:ascii="Calibri" w:hAnsi="Calibri" w:cs="Symbol"/>
+      <w:sz w:val="22"/>
+    </w:rPr>
+  </w:style>
+  <w:style w:type="character" w:styleId="ListLabel261">
+    <w:name w:val="ListLabel 261"/>
+    <w:qFormat/>
+    <w:rPr>
+      <w:rFonts w:cs="Courier New"/>
+    </w:rPr>
+  </w:style>
+  <w:style w:type="character" w:styleId="ListLabel262">
+    <w:name w:val="ListLabel 262"/>
+    <w:qFormat/>
+    <w:rPr>
+      <w:rFonts w:cs="Wingdings"/>
+    </w:rPr>
+  </w:style>
+  <w:style w:type="character" w:styleId="ListLabel263">
+    <w:name w:val="ListLabel 263"/>
+    <w:qFormat/>
+    <w:rPr>
+      <w:rFonts w:cs="Symbol"/>
+    </w:rPr>
+  </w:style>
+  <w:style w:type="character" w:styleId="ListLabel264">
+    <w:name w:val="ListLabel 264"/>
+    <w:qFormat/>
+    <w:rPr>
+      <w:rFonts w:cs="Courier New"/>
+    </w:rPr>
+  </w:style>
+  <w:style w:type="character" w:styleId="ListLabel265">
+    <w:name w:val="ListLabel 265"/>
+    <w:qFormat/>
+    <w:rPr>
+      <w:rFonts w:cs="Wingdings"/>
+    </w:rPr>
+  </w:style>
+  <w:style w:type="character" w:styleId="ListLabel266">
+    <w:name w:val="ListLabel 266"/>
+    <w:qFormat/>
+    <w:rPr>
+      <w:rFonts w:cs="Symbol"/>
+    </w:rPr>
+  </w:style>
+  <w:style w:type="character" w:styleId="ListLabel267">
+    <w:name w:val="ListLabel 267"/>
+    <w:qFormat/>
+    <w:rPr>
+      <w:rFonts w:cs="Courier New"/>
+    </w:rPr>
+  </w:style>
+  <w:style w:type="character" w:styleId="ListLabel268">
+    <w:name w:val="ListLabel 268"/>
+    <w:qFormat/>
+    <w:rPr>
+      <w:rFonts w:cs="Wingdings"/>
+    </w:rPr>
+  </w:style>
+  <w:style w:type="character" w:styleId="ListLabel269">
+    <w:name w:val="ListLabel 269"/>
+    <w:qFormat/>
+    <w:rPr>
+      <w:rFonts w:ascii="Calibri" w:hAnsi="Calibri" w:cs="Calibri" w:asciiTheme="minorHAnsi" w:cstheme="minorHAnsi" w:hAnsiTheme="minorHAnsi"/>
+      <w:color w:val="000000" w:themeColor="text1"/>
+      <w:sz w:val="18"/>
+      <w:szCs w:val="18"/>
+      <w:u w:val="none"/>
+      <w:lang w:val="fr-CA"/>
+    </w:rPr>
+  </w:style>
+  <w:style w:type="character" w:styleId="ListLabel270">
+    <w:name w:val="ListLabel 270"/>
+    <w:qFormat/>
+    <w:rPr>
+      <w:rFonts w:ascii="Calibri" w:hAnsi="Calibri" w:cs="Calibri" w:asciiTheme="minorHAnsi" w:cstheme="minorHAnsi" w:hAnsiTheme="minorHAnsi"/>
+      <w:bCs/>
+      <w:color w:val="000000" w:themeColor="text1"/>
+      <w:sz w:val="22"/>
+      <w:szCs w:val="22"/>
+      <w:u w:val="none"/>
+    </w:rPr>
+  </w:style>
   <w:style w:type="paragraph" w:styleId="Heading" w:customStyle="1">
     <w:name w:val="Heading"/>
     <w:basedOn w:val="Normal"/>
@@ -5450,7 +5675,7 @@
     <w:qFormat/>
     <w:rsid w:val="002f0b62"/>
     <w:pPr>
-      <w:overflowPunct w:val="false"/>
+      <w:overflowPunct w:val="true"/>
       <w:spacing w:beforeAutospacing="1" w:afterAutospacing="1"/>
       <w:textAlignment w:val="auto"/>
     </w:pPr>
@@ -5468,7 +5693,7 @@
     <w:rsid w:val="0073660f"/>
     <w:pPr>
       <w:suppressLineNumbers/>
-      <w:overflowPunct w:val="false"/>
+      <w:overflowPunct w:val="true"/>
       <w:textAlignment w:val="auto"/>
     </w:pPr>
     <w:rPr>

</xml_diff>